<commit_message>
docs: add recursive algo info
</commit_message>
<xml_diff>
--- a/lab1/docs/Poddubnyi_Vladislav_lb1.docx
+++ b/lab1/docs/Poddubnyi_Vladislav_lb1.docx
@@ -1896,18 +1896,761 @@
           <w:rFonts w:ascii="Times New Roman" w:eastAsia="Times New Roman" w:hAnsi="Times New Roman" w:cs="Times New Roman"/>
           <w:sz w:val="28"/>
           <w:szCs w:val="28"/>
+          <w:lang w:val="en-US"/>
+        </w:rPr>
+      </w:pPr>
+      <w:r>
+        <w:rPr>
+          <w:rFonts w:ascii="Times New Roman" w:eastAsia="Times New Roman" w:hAnsi="Times New Roman" w:cs="Times New Roman"/>
+          <w:sz w:val="28"/>
+          <w:szCs w:val="28"/>
           <w:lang w:val="ru-RU"/>
         </w:rPr>
-      </w:pPr>
-      <w:r>
+        <w:t>Алгоритм работает с экспоненциальной сложностью, так как количество вариантов размещения квадратов растёт с увеличением размеров поля. Однако применённые оптимизации позволяют сократить количество перебираемых вариантов и ускорить нахождение минимального разбиения.</w:t>
+      </w:r>
+    </w:p>
+    <w:p>
+      <w:pPr>
+        <w:spacing w:line="360" w:lineRule="auto"/>
+        <w:ind w:firstLine="720"/>
+        <w:jc w:val="both"/>
+        <w:rPr>
+          <w:rFonts w:ascii="Times New Roman" w:eastAsia="Times New Roman" w:hAnsi="Times New Roman" w:cs="Times New Roman"/>
+          <w:sz w:val="28"/>
+          <w:szCs w:val="28"/>
+          <w:lang w:val="en-US"/>
+        </w:rPr>
+      </w:pPr>
+    </w:p>
+    <w:p>
+      <w:pPr>
+        <w:spacing w:line="360" w:lineRule="auto"/>
+        <w:ind w:firstLine="720"/>
+        <w:jc w:val="both"/>
+        <w:rPr>
+          <w:rFonts w:ascii="Times New Roman" w:eastAsia="Times New Roman" w:hAnsi="Times New Roman" w:cs="Times New Roman"/>
+          <w:b/>
+          <w:bCs/>
+          <w:sz w:val="28"/>
+          <w:szCs w:val="28"/>
+          <w:lang w:val="en-US"/>
+        </w:rPr>
+      </w:pPr>
+      <w:proofErr w:type="spellStart"/>
+      <w:r>
+        <w:rPr>
+          <w:rFonts w:ascii="Times New Roman" w:eastAsia="Times New Roman" w:hAnsi="Times New Roman" w:cs="Times New Roman"/>
+          <w:b/>
+          <w:bCs/>
+          <w:sz w:val="28"/>
+          <w:szCs w:val="28"/>
+          <w:lang w:val="en-US"/>
+        </w:rPr>
+        <w:t>Описание</w:t>
+      </w:r>
+      <w:proofErr w:type="spellEnd"/>
+      <w:r>
+        <w:rPr>
+          <w:rFonts w:ascii="Times New Roman" w:eastAsia="Times New Roman" w:hAnsi="Times New Roman" w:cs="Times New Roman"/>
+          <w:b/>
+          <w:bCs/>
+          <w:sz w:val="28"/>
+          <w:szCs w:val="28"/>
+          <w:lang w:val="en-US"/>
+        </w:rPr>
+        <w:t xml:space="preserve"> </w:t>
+      </w:r>
+      <w:proofErr w:type="spellStart"/>
+      <w:r>
+        <w:rPr>
+          <w:rFonts w:ascii="Times New Roman" w:eastAsia="Times New Roman" w:hAnsi="Times New Roman" w:cs="Times New Roman"/>
+          <w:b/>
+          <w:bCs/>
+          <w:sz w:val="28"/>
+          <w:szCs w:val="28"/>
+          <w:lang w:val="en-US"/>
+        </w:rPr>
+        <w:t>рекурсивной</w:t>
+      </w:r>
+      <w:proofErr w:type="spellEnd"/>
+      <w:r>
+        <w:rPr>
+          <w:rFonts w:ascii="Times New Roman" w:eastAsia="Times New Roman" w:hAnsi="Times New Roman" w:cs="Times New Roman"/>
+          <w:b/>
+          <w:bCs/>
+          <w:sz w:val="28"/>
+          <w:szCs w:val="28"/>
+          <w:lang w:val="en-US"/>
+        </w:rPr>
+        <w:t xml:space="preserve"> </w:t>
+      </w:r>
+      <w:proofErr w:type="spellStart"/>
+      <w:r>
+        <w:rPr>
+          <w:rFonts w:ascii="Times New Roman" w:eastAsia="Times New Roman" w:hAnsi="Times New Roman" w:cs="Times New Roman"/>
+          <w:b/>
+          <w:bCs/>
+          <w:sz w:val="28"/>
+          <w:szCs w:val="28"/>
+          <w:lang w:val="en-US"/>
+        </w:rPr>
+        <w:t>функции</w:t>
+      </w:r>
+      <w:proofErr w:type="spellEnd"/>
+      <w:r>
+        <w:rPr>
+          <w:rFonts w:ascii="Times New Roman" w:eastAsia="Times New Roman" w:hAnsi="Times New Roman" w:cs="Times New Roman"/>
+          <w:b/>
+          <w:bCs/>
+          <w:sz w:val="28"/>
+          <w:szCs w:val="28"/>
+          <w:lang w:val="en-US"/>
+        </w:rPr>
+        <w:t xml:space="preserve"> backtrack</w:t>
+      </w:r>
+    </w:p>
+    <w:p>
+      <w:pPr>
+        <w:spacing w:line="360" w:lineRule="auto"/>
+        <w:ind w:firstLine="720"/>
+        <w:jc w:val="both"/>
+        <w:rPr>
+          <w:rFonts w:ascii="Times New Roman" w:eastAsia="Times New Roman" w:hAnsi="Times New Roman" w:cs="Times New Roman"/>
+          <w:sz w:val="28"/>
+          <w:szCs w:val="28"/>
+          <w:lang w:val="en-US"/>
+        </w:rPr>
+      </w:pPr>
+      <w:proofErr w:type="spellStart"/>
+      <w:r>
+        <w:rPr>
+          <w:rFonts w:ascii="Times New Roman" w:eastAsia="Times New Roman" w:hAnsi="Times New Roman" w:cs="Times New Roman"/>
+          <w:sz w:val="28"/>
+          <w:szCs w:val="28"/>
+          <w:lang w:val="en-US"/>
+        </w:rPr>
+        <w:t>Сигнатура</w:t>
+      </w:r>
+      <w:proofErr w:type="spellEnd"/>
+      <w:r>
+        <w:rPr>
+          <w:rFonts w:ascii="Times New Roman" w:eastAsia="Times New Roman" w:hAnsi="Times New Roman" w:cs="Times New Roman"/>
+          <w:sz w:val="28"/>
+          <w:szCs w:val="28"/>
+          <w:lang w:val="en-US"/>
+        </w:rPr>
+        <w:t xml:space="preserve">: private void </w:t>
+      </w:r>
+      <w:proofErr w:type="gramStart"/>
+      <w:r>
+        <w:rPr>
+          <w:rFonts w:ascii="Times New Roman" w:eastAsia="Times New Roman" w:hAnsi="Times New Roman" w:cs="Times New Roman"/>
+          <w:sz w:val="28"/>
+          <w:szCs w:val="28"/>
+          <w:lang w:val="en-US"/>
+        </w:rPr>
+        <w:t>backtrack(</w:t>
+      </w:r>
+      <w:proofErr w:type="gramEnd"/>
+      <w:r>
+        <w:rPr>
+          <w:rFonts w:ascii="Times New Roman" w:eastAsia="Times New Roman" w:hAnsi="Times New Roman" w:cs="Times New Roman"/>
+          <w:sz w:val="28"/>
+          <w:szCs w:val="28"/>
+          <w:lang w:val="en-US"/>
+        </w:rPr>
+        <w:t>List&lt;Square&gt; placed, int count)</w:t>
+      </w:r>
+    </w:p>
+    <w:p>
+      <w:pPr>
+        <w:spacing w:line="360" w:lineRule="auto"/>
+        <w:ind w:firstLine="720"/>
+        <w:jc w:val="both"/>
         <w:rPr>
           <w:rFonts w:ascii="Times New Roman" w:eastAsia="Times New Roman" w:hAnsi="Times New Roman" w:cs="Times New Roman"/>
           <w:sz w:val="28"/>
           <w:szCs w:val="28"/>
           <w:lang w:val="ru-RU"/>
         </w:rPr>
-        <w:t>Алгоритм работает с экспоненциальной сложностью, так как количество вариантов размещения квадратов растёт с увеличением размеров поля. Однако применённые оптимизации позволяют сократить количество перебираемых вариантов и ускорить нахождение минимального разбиения.</w:t>
-      </w:r>
+      </w:pPr>
+      <w:r>
+        <w:rPr>
+          <w:rFonts w:ascii="Times New Roman" w:eastAsia="Times New Roman" w:hAnsi="Times New Roman" w:cs="Times New Roman"/>
+          <w:b/>
+          <w:bCs/>
+          <w:sz w:val="28"/>
+          <w:szCs w:val="28"/>
+          <w:lang w:val="ru-RU"/>
+        </w:rPr>
+        <w:t>Назначение:</w:t>
+      </w:r>
+      <w:r>
+        <w:rPr>
+          <w:rFonts w:ascii="Times New Roman" w:eastAsia="Times New Roman" w:hAnsi="Times New Roman" w:cs="Times New Roman"/>
+          <w:sz w:val="28"/>
+          <w:szCs w:val="28"/>
+          <w:lang w:val="ru-RU"/>
+        </w:rPr>
+        <w:t xml:space="preserve"> Функция выполняет рекурсивный поиск минимального разбиения поля на квадраты. Она размещает возможные квадраты на свободные области поля, отслеживает текущее количество квадратов и находит оптимальное решение.</w:t>
+      </w:r>
+    </w:p>
+    <w:p>
+      <w:pPr>
+        <w:spacing w:line="360" w:lineRule="auto"/>
+        <w:ind w:firstLine="720"/>
+        <w:jc w:val="both"/>
+        <w:rPr>
+          <w:rFonts w:ascii="Times New Roman" w:eastAsia="Times New Roman" w:hAnsi="Times New Roman" w:cs="Times New Roman"/>
+          <w:sz w:val="28"/>
+          <w:szCs w:val="28"/>
+          <w:lang w:val="en-US"/>
+        </w:rPr>
+      </w:pPr>
+      <w:proofErr w:type="spellStart"/>
+      <w:r>
+        <w:rPr>
+          <w:rFonts w:ascii="Times New Roman" w:eastAsia="Times New Roman" w:hAnsi="Times New Roman" w:cs="Times New Roman"/>
+          <w:b/>
+          <w:bCs/>
+          <w:sz w:val="28"/>
+          <w:szCs w:val="28"/>
+          <w:lang w:val="en-US"/>
+        </w:rPr>
+        <w:t>Аргументы</w:t>
+      </w:r>
+      <w:proofErr w:type="spellEnd"/>
+      <w:r>
+        <w:rPr>
+          <w:rFonts w:ascii="Times New Roman" w:eastAsia="Times New Roman" w:hAnsi="Times New Roman" w:cs="Times New Roman"/>
+          <w:b/>
+          <w:bCs/>
+          <w:sz w:val="28"/>
+          <w:szCs w:val="28"/>
+          <w:lang w:val="en-US"/>
+        </w:rPr>
+        <w:t>:</w:t>
+      </w:r>
+    </w:p>
+    <w:p>
+      <w:pPr>
+        <w:numPr>
+          <w:ilvl w:val="0"/>
+          <w:numId w:val="7"/>
+        </w:numPr>
+        <w:spacing w:line="360" w:lineRule="auto"/>
+        <w:jc w:val="both"/>
+        <w:rPr>
+          <w:rFonts w:ascii="Times New Roman" w:eastAsia="Times New Roman" w:hAnsi="Times New Roman" w:cs="Times New Roman"/>
+          <w:sz w:val="28"/>
+          <w:szCs w:val="28"/>
+          <w:lang w:val="ru-RU"/>
+        </w:rPr>
+      </w:pPr>
+      <w:r>
+        <w:rPr>
+          <w:rFonts w:ascii="Times New Roman" w:eastAsia="Times New Roman" w:hAnsi="Times New Roman" w:cs="Times New Roman"/>
+          <w:sz w:val="28"/>
+          <w:szCs w:val="28"/>
+          <w:lang w:val="en-US"/>
+        </w:rPr>
+        <w:lastRenderedPageBreak/>
+        <w:t>placed</w:t>
+      </w:r>
+      <w:r>
+        <w:rPr>
+          <w:rFonts w:ascii="Times New Roman" w:eastAsia="Times New Roman" w:hAnsi="Times New Roman" w:cs="Times New Roman"/>
+          <w:sz w:val="28"/>
+          <w:szCs w:val="28"/>
+          <w:lang w:val="ru-RU"/>
+        </w:rPr>
+        <w:t xml:space="preserve"> — список квадратов, которые уже размещены на поле.</w:t>
+      </w:r>
+    </w:p>
+    <w:p>
+      <w:pPr>
+        <w:numPr>
+          <w:ilvl w:val="0"/>
+          <w:numId w:val="7"/>
+        </w:numPr>
+        <w:spacing w:line="360" w:lineRule="auto"/>
+        <w:jc w:val="both"/>
+        <w:rPr>
+          <w:rFonts w:ascii="Times New Roman" w:eastAsia="Times New Roman" w:hAnsi="Times New Roman" w:cs="Times New Roman"/>
+          <w:sz w:val="28"/>
+          <w:szCs w:val="28"/>
+          <w:lang w:val="ru-RU"/>
+        </w:rPr>
+      </w:pPr>
+      <w:r>
+        <w:rPr>
+          <w:rFonts w:ascii="Times New Roman" w:eastAsia="Times New Roman" w:hAnsi="Times New Roman" w:cs="Times New Roman"/>
+          <w:sz w:val="28"/>
+          <w:szCs w:val="28"/>
+          <w:lang w:val="en-US"/>
+        </w:rPr>
+        <w:t>count</w:t>
+      </w:r>
+      <w:r>
+        <w:rPr>
+          <w:rFonts w:ascii="Times New Roman" w:eastAsia="Times New Roman" w:hAnsi="Times New Roman" w:cs="Times New Roman"/>
+          <w:sz w:val="28"/>
+          <w:szCs w:val="28"/>
+          <w:lang w:val="ru-RU"/>
+        </w:rPr>
+        <w:t xml:space="preserve"> — текущее количество размещённых квадратов.</w:t>
+      </w:r>
+    </w:p>
+    <w:p>
+      <w:pPr>
+        <w:spacing w:line="360" w:lineRule="auto"/>
+        <w:ind w:firstLine="720"/>
+        <w:jc w:val="both"/>
+        <w:rPr>
+          <w:rFonts w:ascii="Times New Roman" w:eastAsia="Times New Roman" w:hAnsi="Times New Roman" w:cs="Times New Roman"/>
+          <w:sz w:val="28"/>
+          <w:szCs w:val="28"/>
+          <w:lang w:val="ru-RU"/>
+        </w:rPr>
+      </w:pPr>
+      <w:r>
+        <w:rPr>
+          <w:rFonts w:ascii="Times New Roman" w:eastAsia="Times New Roman" w:hAnsi="Times New Roman" w:cs="Times New Roman"/>
+          <w:b/>
+          <w:bCs/>
+          <w:sz w:val="28"/>
+          <w:szCs w:val="28"/>
+          <w:lang w:val="ru-RU"/>
+        </w:rPr>
+        <w:t>Возвращаемое значение:</w:t>
+      </w:r>
+      <w:r>
+        <w:rPr>
+          <w:rFonts w:ascii="Times New Roman" w:eastAsia="Times New Roman" w:hAnsi="Times New Roman" w:cs="Times New Roman"/>
+          <w:sz w:val="28"/>
+          <w:szCs w:val="28"/>
+          <w:lang w:val="ru-RU"/>
+        </w:rPr>
+        <w:t xml:space="preserve"> Функция не возвращает значения, но обновляет переменные </w:t>
+      </w:r>
+      <w:proofErr w:type="spellStart"/>
+      <w:r>
+        <w:rPr>
+          <w:rFonts w:ascii="Times New Roman" w:eastAsia="Times New Roman" w:hAnsi="Times New Roman" w:cs="Times New Roman"/>
+          <w:sz w:val="28"/>
+          <w:szCs w:val="28"/>
+          <w:lang w:val="en-US"/>
+        </w:rPr>
+        <w:t>bestSolution</w:t>
+      </w:r>
+      <w:proofErr w:type="spellEnd"/>
+      <w:r>
+        <w:rPr>
+          <w:rFonts w:ascii="Times New Roman" w:eastAsia="Times New Roman" w:hAnsi="Times New Roman" w:cs="Times New Roman"/>
+          <w:sz w:val="28"/>
+          <w:szCs w:val="28"/>
+          <w:lang w:val="ru-RU"/>
+        </w:rPr>
+        <w:t xml:space="preserve"> (наилучшее найденное разбиение) и </w:t>
+      </w:r>
+      <w:proofErr w:type="spellStart"/>
+      <w:r>
+        <w:rPr>
+          <w:rFonts w:ascii="Times New Roman" w:eastAsia="Times New Roman" w:hAnsi="Times New Roman" w:cs="Times New Roman"/>
+          <w:sz w:val="28"/>
+          <w:szCs w:val="28"/>
+          <w:lang w:val="en-US"/>
+        </w:rPr>
+        <w:t>minSquares</w:t>
+      </w:r>
+      <w:proofErr w:type="spellEnd"/>
+      <w:r>
+        <w:rPr>
+          <w:rFonts w:ascii="Times New Roman" w:eastAsia="Times New Roman" w:hAnsi="Times New Roman" w:cs="Times New Roman"/>
+          <w:sz w:val="28"/>
+          <w:szCs w:val="28"/>
+          <w:lang w:val="ru-RU"/>
+        </w:rPr>
+        <w:t xml:space="preserve"> (минимальное количество квадратов в разбиении), если найдено более оптимальное решение.</w:t>
+      </w:r>
+    </w:p>
+    <w:p>
+      <w:pPr>
+        <w:spacing w:line="360" w:lineRule="auto"/>
+        <w:ind w:firstLine="720"/>
+        <w:jc w:val="both"/>
+        <w:rPr>
+          <w:rFonts w:ascii="Times New Roman" w:eastAsia="Times New Roman" w:hAnsi="Times New Roman" w:cs="Times New Roman"/>
+          <w:sz w:val="28"/>
+          <w:szCs w:val="28"/>
+          <w:lang w:val="en-US"/>
+        </w:rPr>
+      </w:pPr>
+      <w:proofErr w:type="spellStart"/>
+      <w:r>
+        <w:rPr>
+          <w:rFonts w:ascii="Times New Roman" w:eastAsia="Times New Roman" w:hAnsi="Times New Roman" w:cs="Times New Roman"/>
+          <w:b/>
+          <w:bCs/>
+          <w:sz w:val="28"/>
+          <w:szCs w:val="28"/>
+          <w:lang w:val="en-US"/>
+        </w:rPr>
+        <w:t>Алгоритм</w:t>
+      </w:r>
+      <w:proofErr w:type="spellEnd"/>
+      <w:r>
+        <w:rPr>
+          <w:rFonts w:ascii="Times New Roman" w:eastAsia="Times New Roman" w:hAnsi="Times New Roman" w:cs="Times New Roman"/>
+          <w:b/>
+          <w:bCs/>
+          <w:sz w:val="28"/>
+          <w:szCs w:val="28"/>
+          <w:lang w:val="en-US"/>
+        </w:rPr>
+        <w:t xml:space="preserve"> </w:t>
+      </w:r>
+      <w:proofErr w:type="spellStart"/>
+      <w:r>
+        <w:rPr>
+          <w:rFonts w:ascii="Times New Roman" w:eastAsia="Times New Roman" w:hAnsi="Times New Roman" w:cs="Times New Roman"/>
+          <w:b/>
+          <w:bCs/>
+          <w:sz w:val="28"/>
+          <w:szCs w:val="28"/>
+          <w:lang w:val="en-US"/>
+        </w:rPr>
+        <w:t>работы</w:t>
+      </w:r>
+      <w:proofErr w:type="spellEnd"/>
+      <w:r>
+        <w:rPr>
+          <w:rFonts w:ascii="Times New Roman" w:eastAsia="Times New Roman" w:hAnsi="Times New Roman" w:cs="Times New Roman"/>
+          <w:b/>
+          <w:bCs/>
+          <w:sz w:val="28"/>
+          <w:szCs w:val="28"/>
+          <w:lang w:val="en-US"/>
+        </w:rPr>
+        <w:t>:</w:t>
+      </w:r>
+    </w:p>
+    <w:p>
+      <w:pPr>
+        <w:numPr>
+          <w:ilvl w:val="0"/>
+          <w:numId w:val="8"/>
+        </w:numPr>
+        <w:spacing w:line="360" w:lineRule="auto"/>
+        <w:jc w:val="both"/>
+        <w:rPr>
+          <w:rFonts w:ascii="Times New Roman" w:eastAsia="Times New Roman" w:hAnsi="Times New Roman" w:cs="Times New Roman"/>
+          <w:sz w:val="28"/>
+          <w:szCs w:val="28"/>
+          <w:lang w:val="ru-RU"/>
+        </w:rPr>
+      </w:pPr>
+      <w:r>
+        <w:rPr>
+          <w:rFonts w:ascii="Times New Roman" w:eastAsia="Times New Roman" w:hAnsi="Times New Roman" w:cs="Times New Roman"/>
+          <w:sz w:val="28"/>
+          <w:szCs w:val="28"/>
+          <w:lang w:val="ru-RU"/>
+        </w:rPr>
+        <w:t xml:space="preserve">Проверяет, превышает ли текущее количество квадратов </w:t>
+      </w:r>
+      <w:proofErr w:type="spellStart"/>
+      <w:r>
+        <w:rPr>
+          <w:rFonts w:ascii="Times New Roman" w:eastAsia="Times New Roman" w:hAnsi="Times New Roman" w:cs="Times New Roman"/>
+          <w:sz w:val="28"/>
+          <w:szCs w:val="28"/>
+          <w:lang w:val="en-US"/>
+        </w:rPr>
+        <w:t>minSquares</w:t>
+      </w:r>
+      <w:proofErr w:type="spellEnd"/>
+      <w:r>
+        <w:rPr>
+          <w:rFonts w:ascii="Times New Roman" w:eastAsia="Times New Roman" w:hAnsi="Times New Roman" w:cs="Times New Roman"/>
+          <w:sz w:val="28"/>
+          <w:szCs w:val="28"/>
+          <w:lang w:val="ru-RU"/>
+        </w:rPr>
+        <w:t xml:space="preserve">, </w:t>
+      </w:r>
+      <w:proofErr w:type="gramStart"/>
+      <w:r>
+        <w:rPr>
+          <w:rFonts w:ascii="Times New Roman" w:eastAsia="Times New Roman" w:hAnsi="Times New Roman" w:cs="Times New Roman"/>
+          <w:sz w:val="28"/>
+          <w:szCs w:val="28"/>
+          <w:lang w:val="ru-RU"/>
+        </w:rPr>
+        <w:t>и</w:t>
+      </w:r>
+      <w:proofErr w:type="gramEnd"/>
+      <w:r>
+        <w:rPr>
+          <w:rFonts w:ascii="Times New Roman" w:eastAsia="Times New Roman" w:hAnsi="Times New Roman" w:cs="Times New Roman"/>
+          <w:sz w:val="28"/>
+          <w:szCs w:val="28"/>
+          <w:lang w:val="ru-RU"/>
+        </w:rPr>
+        <w:t xml:space="preserve"> если да, прерывает выполнение.</w:t>
+      </w:r>
+    </w:p>
+    <w:p>
+      <w:pPr>
+        <w:numPr>
+          <w:ilvl w:val="0"/>
+          <w:numId w:val="8"/>
+        </w:numPr>
+        <w:spacing w:line="360" w:lineRule="auto"/>
+        <w:jc w:val="both"/>
+        <w:rPr>
+          <w:rFonts w:ascii="Times New Roman" w:eastAsia="Times New Roman" w:hAnsi="Times New Roman" w:cs="Times New Roman"/>
+          <w:sz w:val="28"/>
+          <w:szCs w:val="28"/>
+          <w:lang w:val="en-US"/>
+        </w:rPr>
+      </w:pPr>
+      <w:proofErr w:type="spellStart"/>
+      <w:r>
+        <w:rPr>
+          <w:rFonts w:ascii="Times New Roman" w:eastAsia="Times New Roman" w:hAnsi="Times New Roman" w:cs="Times New Roman"/>
+          <w:sz w:val="28"/>
+          <w:szCs w:val="28"/>
+          <w:lang w:val="en-US"/>
+        </w:rPr>
+        <w:t>Ищет</w:t>
+      </w:r>
+      <w:proofErr w:type="spellEnd"/>
+      <w:r>
+        <w:rPr>
+          <w:rFonts w:ascii="Times New Roman" w:eastAsia="Times New Roman" w:hAnsi="Times New Roman" w:cs="Times New Roman"/>
+          <w:sz w:val="28"/>
+          <w:szCs w:val="28"/>
+          <w:lang w:val="en-US"/>
+        </w:rPr>
+        <w:t xml:space="preserve"> </w:t>
+      </w:r>
+      <w:proofErr w:type="spellStart"/>
+      <w:r>
+        <w:rPr>
+          <w:rFonts w:ascii="Times New Roman" w:eastAsia="Times New Roman" w:hAnsi="Times New Roman" w:cs="Times New Roman"/>
+          <w:sz w:val="28"/>
+          <w:szCs w:val="28"/>
+          <w:lang w:val="en-US"/>
+        </w:rPr>
+        <w:t>первую</w:t>
+      </w:r>
+      <w:proofErr w:type="spellEnd"/>
+      <w:r>
+        <w:rPr>
+          <w:rFonts w:ascii="Times New Roman" w:eastAsia="Times New Roman" w:hAnsi="Times New Roman" w:cs="Times New Roman"/>
+          <w:sz w:val="28"/>
+          <w:szCs w:val="28"/>
+          <w:lang w:val="en-US"/>
+        </w:rPr>
+        <w:t xml:space="preserve"> </w:t>
+      </w:r>
+      <w:proofErr w:type="spellStart"/>
+      <w:r>
+        <w:rPr>
+          <w:rFonts w:ascii="Times New Roman" w:eastAsia="Times New Roman" w:hAnsi="Times New Roman" w:cs="Times New Roman"/>
+          <w:sz w:val="28"/>
+          <w:szCs w:val="28"/>
+          <w:lang w:val="en-US"/>
+        </w:rPr>
+        <w:t>свободную</w:t>
+      </w:r>
+      <w:proofErr w:type="spellEnd"/>
+      <w:r>
+        <w:rPr>
+          <w:rFonts w:ascii="Times New Roman" w:eastAsia="Times New Roman" w:hAnsi="Times New Roman" w:cs="Times New Roman"/>
+          <w:sz w:val="28"/>
+          <w:szCs w:val="28"/>
+          <w:lang w:val="en-US"/>
+        </w:rPr>
+        <w:t xml:space="preserve"> </w:t>
+      </w:r>
+      <w:proofErr w:type="spellStart"/>
+      <w:r>
+        <w:rPr>
+          <w:rFonts w:ascii="Times New Roman" w:eastAsia="Times New Roman" w:hAnsi="Times New Roman" w:cs="Times New Roman"/>
+          <w:sz w:val="28"/>
+          <w:szCs w:val="28"/>
+          <w:lang w:val="en-US"/>
+        </w:rPr>
+        <w:t>клетку</w:t>
+      </w:r>
+      <w:proofErr w:type="spellEnd"/>
+      <w:r>
+        <w:rPr>
+          <w:rFonts w:ascii="Times New Roman" w:eastAsia="Times New Roman" w:hAnsi="Times New Roman" w:cs="Times New Roman"/>
+          <w:sz w:val="28"/>
+          <w:szCs w:val="28"/>
+          <w:lang w:val="en-US"/>
+        </w:rPr>
+        <w:t>.</w:t>
+      </w:r>
+    </w:p>
+    <w:p>
+      <w:pPr>
+        <w:numPr>
+          <w:ilvl w:val="0"/>
+          <w:numId w:val="8"/>
+        </w:numPr>
+        <w:spacing w:line="360" w:lineRule="auto"/>
+        <w:jc w:val="both"/>
+        <w:rPr>
+          <w:rFonts w:ascii="Times New Roman" w:eastAsia="Times New Roman" w:hAnsi="Times New Roman" w:cs="Times New Roman"/>
+          <w:sz w:val="28"/>
+          <w:szCs w:val="28"/>
+          <w:lang w:val="ru-RU"/>
+        </w:rPr>
+      </w:pPr>
+      <w:r>
+        <w:rPr>
+          <w:rFonts w:ascii="Times New Roman" w:eastAsia="Times New Roman" w:hAnsi="Times New Roman" w:cs="Times New Roman"/>
+          <w:sz w:val="28"/>
+          <w:szCs w:val="28"/>
+          <w:lang w:val="ru-RU"/>
+        </w:rPr>
+        <w:t>Если свободных клеток нет, фиксирует текущее разбиение как лучшее, если оно оптимальнее.</w:t>
+      </w:r>
+    </w:p>
+    <w:p>
+      <w:pPr>
+        <w:numPr>
+          <w:ilvl w:val="0"/>
+          <w:numId w:val="8"/>
+        </w:numPr>
+        <w:spacing w:line="360" w:lineRule="auto"/>
+        <w:jc w:val="both"/>
+        <w:rPr>
+          <w:rFonts w:ascii="Times New Roman" w:eastAsia="Times New Roman" w:hAnsi="Times New Roman" w:cs="Times New Roman"/>
+          <w:sz w:val="28"/>
+          <w:szCs w:val="28"/>
+          <w:lang w:val="ru-RU"/>
+        </w:rPr>
+      </w:pPr>
+      <w:r>
+        <w:rPr>
+          <w:rFonts w:ascii="Times New Roman" w:eastAsia="Times New Roman" w:hAnsi="Times New Roman" w:cs="Times New Roman"/>
+          <w:sz w:val="28"/>
+          <w:szCs w:val="28"/>
+          <w:lang w:val="ru-RU"/>
+        </w:rPr>
+        <w:t>Определяет максимальный возможный размер нового квадрата.</w:t>
+      </w:r>
+    </w:p>
+    <w:p>
+      <w:pPr>
+        <w:numPr>
+          <w:ilvl w:val="0"/>
+          <w:numId w:val="8"/>
+        </w:numPr>
+        <w:spacing w:line="360" w:lineRule="auto"/>
+        <w:jc w:val="both"/>
+        <w:rPr>
+          <w:rFonts w:ascii="Times New Roman" w:eastAsia="Times New Roman" w:hAnsi="Times New Roman" w:cs="Times New Roman"/>
+          <w:sz w:val="28"/>
+          <w:szCs w:val="28"/>
+          <w:lang w:val="ru-RU"/>
+        </w:rPr>
+      </w:pPr>
+      <w:r>
+        <w:rPr>
+          <w:rFonts w:ascii="Times New Roman" w:eastAsia="Times New Roman" w:hAnsi="Times New Roman" w:cs="Times New Roman"/>
+          <w:sz w:val="28"/>
+          <w:szCs w:val="28"/>
+          <w:lang w:val="ru-RU"/>
+        </w:rPr>
+        <w:t>Перебирает возможные квадраты от максимального к минимальному размеру.</w:t>
+      </w:r>
+    </w:p>
+    <w:p>
+      <w:pPr>
+        <w:numPr>
+          <w:ilvl w:val="0"/>
+          <w:numId w:val="8"/>
+        </w:numPr>
+        <w:spacing w:line="360" w:lineRule="auto"/>
+        <w:jc w:val="both"/>
+        <w:rPr>
+          <w:rFonts w:ascii="Times New Roman" w:eastAsia="Times New Roman" w:hAnsi="Times New Roman" w:cs="Times New Roman"/>
+          <w:sz w:val="28"/>
+          <w:szCs w:val="28"/>
+          <w:lang w:val="ru-RU"/>
+        </w:rPr>
+      </w:pPr>
+      <w:r>
+        <w:rPr>
+          <w:rFonts w:ascii="Times New Roman" w:eastAsia="Times New Roman" w:hAnsi="Times New Roman" w:cs="Times New Roman"/>
+          <w:sz w:val="28"/>
+          <w:szCs w:val="28"/>
+          <w:lang w:val="ru-RU"/>
+        </w:rPr>
+        <w:t xml:space="preserve">Если квадрат может быть размещён, добавляет его на поле и рекурсивно вызывает </w:t>
+      </w:r>
+      <w:r>
+        <w:rPr>
+          <w:rFonts w:ascii="Times New Roman" w:eastAsia="Times New Roman" w:hAnsi="Times New Roman" w:cs="Times New Roman"/>
+          <w:sz w:val="28"/>
+          <w:szCs w:val="28"/>
+          <w:lang w:val="en-US"/>
+        </w:rPr>
+        <w:t>backtrack</w:t>
+      </w:r>
+      <w:r>
+        <w:rPr>
+          <w:rFonts w:ascii="Times New Roman" w:eastAsia="Times New Roman" w:hAnsi="Times New Roman" w:cs="Times New Roman"/>
+          <w:sz w:val="28"/>
+          <w:szCs w:val="28"/>
+          <w:lang w:val="ru-RU"/>
+        </w:rPr>
+        <w:t>.</w:t>
+      </w:r>
+    </w:p>
+    <w:p>
+      <w:pPr>
+        <w:numPr>
+          <w:ilvl w:val="0"/>
+          <w:numId w:val="8"/>
+        </w:numPr>
+        <w:spacing w:line="360" w:lineRule="auto"/>
+        <w:jc w:val="both"/>
+        <w:rPr>
+          <w:rFonts w:ascii="Times New Roman" w:eastAsia="Times New Roman" w:hAnsi="Times New Roman" w:cs="Times New Roman"/>
+          <w:sz w:val="28"/>
+          <w:szCs w:val="28"/>
+          <w:lang w:val="ru-RU"/>
+        </w:rPr>
+      </w:pPr>
+      <w:r>
+        <w:rPr>
+          <w:rFonts w:ascii="Times New Roman" w:eastAsia="Times New Roman" w:hAnsi="Times New Roman" w:cs="Times New Roman"/>
+          <w:sz w:val="28"/>
+          <w:szCs w:val="28"/>
+          <w:lang w:val="ru-RU"/>
+        </w:rPr>
+        <w:t>После выхода из рекурсии удаляет квадрат и продолжает перебор.</w:t>
+      </w:r>
+    </w:p>
+    <w:p>
+      <w:pPr>
+        <w:spacing w:line="360" w:lineRule="auto"/>
+        <w:ind w:firstLine="720"/>
+        <w:jc w:val="both"/>
+        <w:rPr>
+          <w:rFonts w:ascii="Times New Roman" w:eastAsia="Times New Roman" w:hAnsi="Times New Roman" w:cs="Times New Roman"/>
+          <w:sz w:val="28"/>
+          <w:szCs w:val="28"/>
+          <w:lang w:val="ru-RU"/>
+        </w:rPr>
+      </w:pPr>
     </w:p>
     <w:p>
       <w:pPr>
@@ -2140,7 +2883,6 @@
           <w:szCs w:val="28"/>
           <w:lang w:val="en-US"/>
         </w:rPr>
-        <w:lastRenderedPageBreak/>
         <w:t>filledArea</w:t>
       </w:r>
       <w:proofErr w:type="spellEnd"/>
@@ -2230,6 +2972,7 @@
           <w:szCs w:val="28"/>
           <w:lang w:val="en-US"/>
         </w:rPr>
+        <w:lastRenderedPageBreak/>
         <w:t>solve</w:t>
       </w:r>
       <w:r>
@@ -9094,27 +9837,7 @@
           <w:szCs w:val="20"/>
           <w:lang w:val="en-US"/>
         </w:rPr>
-        <w:t xml:space="preserve"> </w:t>
-      </w:r>
-      <w:proofErr w:type="spellStart"/>
-      <w:r>
-        <w:rPr>
-          <w:rFonts w:ascii="Courier New" w:eastAsia="Courier New" w:hAnsi="Courier New" w:cs="Courier New"/>
-          <w:sz w:val="20"/>
-          <w:szCs w:val="20"/>
-          <w:lang w:val="en-US"/>
-        </w:rPr>
-        <w:t>оптимален</w:t>
-      </w:r>
-      <w:proofErr w:type="spellEnd"/>
-      <w:r>
-        <w:rPr>
-          <w:rFonts w:ascii="Courier New" w:eastAsia="Courier New" w:hAnsi="Courier New" w:cs="Courier New"/>
-          <w:sz w:val="20"/>
-          <w:szCs w:val="20"/>
-          <w:lang w:val="en-US"/>
-        </w:rPr>
-        <w:t xml:space="preserve">, </w:t>
+        <w:t xml:space="preserve"> оптимален, </w:t>
       </w:r>
       <w:proofErr w:type="spellStart"/>
       <w:r>
@@ -12666,6 +13389,268 @@
     </w:lvl>
   </w:abstractNum>
   <w:abstractNum w:abstractNumId="5" w15:restartNumberingAfterBreak="0">
+    <w:nsid w:val="410E6A1B"/>
+    <w:multiLevelType w:val="multilevel"/>
+    <w:tmpl w:val="A3988778"/>
+    <w:lvl w:ilvl="0">
+      <w:start w:val="1"/>
+      <w:numFmt w:val="bullet"/>
+      <w:lvlText w:val=""/>
+      <w:lvlJc w:val="left"/>
+      <w:pPr>
+        <w:tabs>
+          <w:tab w:val="num" w:pos="720"/>
+        </w:tabs>
+        <w:ind w:left="720" w:hanging="360"/>
+      </w:pPr>
+      <w:rPr>
+        <w:rFonts w:ascii="Symbol" w:hAnsi="Symbol" w:hint="default"/>
+        <w:sz w:val="20"/>
+      </w:rPr>
+    </w:lvl>
+    <w:lvl w:ilvl="1" w:tentative="1">
+      <w:start w:val="1"/>
+      <w:numFmt w:val="bullet"/>
+      <w:lvlText w:val="o"/>
+      <w:lvlJc w:val="left"/>
+      <w:pPr>
+        <w:tabs>
+          <w:tab w:val="num" w:pos="1440"/>
+        </w:tabs>
+        <w:ind w:left="1440" w:hanging="360"/>
+      </w:pPr>
+      <w:rPr>
+        <w:rFonts w:ascii="Courier New" w:hAnsi="Courier New" w:hint="default"/>
+        <w:sz w:val="20"/>
+      </w:rPr>
+    </w:lvl>
+    <w:lvl w:ilvl="2" w:tentative="1">
+      <w:start w:val="1"/>
+      <w:numFmt w:val="bullet"/>
+      <w:lvlText w:val=""/>
+      <w:lvlJc w:val="left"/>
+      <w:pPr>
+        <w:tabs>
+          <w:tab w:val="num" w:pos="2160"/>
+        </w:tabs>
+        <w:ind w:left="2160" w:hanging="360"/>
+      </w:pPr>
+      <w:rPr>
+        <w:rFonts w:ascii="Wingdings" w:hAnsi="Wingdings" w:hint="default"/>
+        <w:sz w:val="20"/>
+      </w:rPr>
+    </w:lvl>
+    <w:lvl w:ilvl="3" w:tentative="1">
+      <w:start w:val="1"/>
+      <w:numFmt w:val="bullet"/>
+      <w:lvlText w:val=""/>
+      <w:lvlJc w:val="left"/>
+      <w:pPr>
+        <w:tabs>
+          <w:tab w:val="num" w:pos="2880"/>
+        </w:tabs>
+        <w:ind w:left="2880" w:hanging="360"/>
+      </w:pPr>
+      <w:rPr>
+        <w:rFonts w:ascii="Wingdings" w:hAnsi="Wingdings" w:hint="default"/>
+        <w:sz w:val="20"/>
+      </w:rPr>
+    </w:lvl>
+    <w:lvl w:ilvl="4" w:tentative="1">
+      <w:start w:val="1"/>
+      <w:numFmt w:val="bullet"/>
+      <w:lvlText w:val=""/>
+      <w:lvlJc w:val="left"/>
+      <w:pPr>
+        <w:tabs>
+          <w:tab w:val="num" w:pos="3600"/>
+        </w:tabs>
+        <w:ind w:left="3600" w:hanging="360"/>
+      </w:pPr>
+      <w:rPr>
+        <w:rFonts w:ascii="Wingdings" w:hAnsi="Wingdings" w:hint="default"/>
+        <w:sz w:val="20"/>
+      </w:rPr>
+    </w:lvl>
+    <w:lvl w:ilvl="5" w:tentative="1">
+      <w:start w:val="1"/>
+      <w:numFmt w:val="bullet"/>
+      <w:lvlText w:val=""/>
+      <w:lvlJc w:val="left"/>
+      <w:pPr>
+        <w:tabs>
+          <w:tab w:val="num" w:pos="4320"/>
+        </w:tabs>
+        <w:ind w:left="4320" w:hanging="360"/>
+      </w:pPr>
+      <w:rPr>
+        <w:rFonts w:ascii="Wingdings" w:hAnsi="Wingdings" w:hint="default"/>
+        <w:sz w:val="20"/>
+      </w:rPr>
+    </w:lvl>
+    <w:lvl w:ilvl="6" w:tentative="1">
+      <w:start w:val="1"/>
+      <w:numFmt w:val="bullet"/>
+      <w:lvlText w:val=""/>
+      <w:lvlJc w:val="left"/>
+      <w:pPr>
+        <w:tabs>
+          <w:tab w:val="num" w:pos="5040"/>
+        </w:tabs>
+        <w:ind w:left="5040" w:hanging="360"/>
+      </w:pPr>
+      <w:rPr>
+        <w:rFonts w:ascii="Wingdings" w:hAnsi="Wingdings" w:hint="default"/>
+        <w:sz w:val="20"/>
+      </w:rPr>
+    </w:lvl>
+    <w:lvl w:ilvl="7" w:tentative="1">
+      <w:start w:val="1"/>
+      <w:numFmt w:val="bullet"/>
+      <w:lvlText w:val=""/>
+      <w:lvlJc w:val="left"/>
+      <w:pPr>
+        <w:tabs>
+          <w:tab w:val="num" w:pos="5760"/>
+        </w:tabs>
+        <w:ind w:left="5760" w:hanging="360"/>
+      </w:pPr>
+      <w:rPr>
+        <w:rFonts w:ascii="Wingdings" w:hAnsi="Wingdings" w:hint="default"/>
+        <w:sz w:val="20"/>
+      </w:rPr>
+    </w:lvl>
+    <w:lvl w:ilvl="8" w:tentative="1">
+      <w:start w:val="1"/>
+      <w:numFmt w:val="bullet"/>
+      <w:lvlText w:val=""/>
+      <w:lvlJc w:val="left"/>
+      <w:pPr>
+        <w:tabs>
+          <w:tab w:val="num" w:pos="6480"/>
+        </w:tabs>
+        <w:ind w:left="6480" w:hanging="360"/>
+      </w:pPr>
+      <w:rPr>
+        <w:rFonts w:ascii="Wingdings" w:hAnsi="Wingdings" w:hint="default"/>
+        <w:sz w:val="20"/>
+      </w:rPr>
+    </w:lvl>
+  </w:abstractNum>
+  <w:abstractNum w:abstractNumId="6" w15:restartNumberingAfterBreak="0">
+    <w:nsid w:val="55C53335"/>
+    <w:multiLevelType w:val="multilevel"/>
+    <w:tmpl w:val="5D5048A0"/>
+    <w:lvl w:ilvl="0">
+      <w:start w:val="1"/>
+      <w:numFmt w:val="decimal"/>
+      <w:lvlText w:val="%1."/>
+      <w:lvlJc w:val="left"/>
+      <w:pPr>
+        <w:tabs>
+          <w:tab w:val="num" w:pos="720"/>
+        </w:tabs>
+        <w:ind w:left="720" w:hanging="360"/>
+      </w:pPr>
+    </w:lvl>
+    <w:lvl w:ilvl="1" w:tentative="1">
+      <w:start w:val="1"/>
+      <w:numFmt w:val="decimal"/>
+      <w:lvlText w:val="%2."/>
+      <w:lvlJc w:val="left"/>
+      <w:pPr>
+        <w:tabs>
+          <w:tab w:val="num" w:pos="1440"/>
+        </w:tabs>
+        <w:ind w:left="1440" w:hanging="360"/>
+      </w:pPr>
+    </w:lvl>
+    <w:lvl w:ilvl="2" w:tentative="1">
+      <w:start w:val="1"/>
+      <w:numFmt w:val="decimal"/>
+      <w:lvlText w:val="%3."/>
+      <w:lvlJc w:val="left"/>
+      <w:pPr>
+        <w:tabs>
+          <w:tab w:val="num" w:pos="2160"/>
+        </w:tabs>
+        <w:ind w:left="2160" w:hanging="360"/>
+      </w:pPr>
+    </w:lvl>
+    <w:lvl w:ilvl="3" w:tentative="1">
+      <w:start w:val="1"/>
+      <w:numFmt w:val="decimal"/>
+      <w:lvlText w:val="%4."/>
+      <w:lvlJc w:val="left"/>
+      <w:pPr>
+        <w:tabs>
+          <w:tab w:val="num" w:pos="2880"/>
+        </w:tabs>
+        <w:ind w:left="2880" w:hanging="360"/>
+      </w:pPr>
+    </w:lvl>
+    <w:lvl w:ilvl="4" w:tentative="1">
+      <w:start w:val="1"/>
+      <w:numFmt w:val="decimal"/>
+      <w:lvlText w:val="%5."/>
+      <w:lvlJc w:val="left"/>
+      <w:pPr>
+        <w:tabs>
+          <w:tab w:val="num" w:pos="3600"/>
+        </w:tabs>
+        <w:ind w:left="3600" w:hanging="360"/>
+      </w:pPr>
+    </w:lvl>
+    <w:lvl w:ilvl="5" w:tentative="1">
+      <w:start w:val="1"/>
+      <w:numFmt w:val="decimal"/>
+      <w:lvlText w:val="%6."/>
+      <w:lvlJc w:val="left"/>
+      <w:pPr>
+        <w:tabs>
+          <w:tab w:val="num" w:pos="4320"/>
+        </w:tabs>
+        <w:ind w:left="4320" w:hanging="360"/>
+      </w:pPr>
+    </w:lvl>
+    <w:lvl w:ilvl="6" w:tentative="1">
+      <w:start w:val="1"/>
+      <w:numFmt w:val="decimal"/>
+      <w:lvlText w:val="%7."/>
+      <w:lvlJc w:val="left"/>
+      <w:pPr>
+        <w:tabs>
+          <w:tab w:val="num" w:pos="5040"/>
+        </w:tabs>
+        <w:ind w:left="5040" w:hanging="360"/>
+      </w:pPr>
+    </w:lvl>
+    <w:lvl w:ilvl="7" w:tentative="1">
+      <w:start w:val="1"/>
+      <w:numFmt w:val="decimal"/>
+      <w:lvlText w:val="%8."/>
+      <w:lvlJc w:val="left"/>
+      <w:pPr>
+        <w:tabs>
+          <w:tab w:val="num" w:pos="5760"/>
+        </w:tabs>
+        <w:ind w:left="5760" w:hanging="360"/>
+      </w:pPr>
+    </w:lvl>
+    <w:lvl w:ilvl="8" w:tentative="1">
+      <w:start w:val="1"/>
+      <w:numFmt w:val="decimal"/>
+      <w:lvlText w:val="%9."/>
+      <w:lvlJc w:val="left"/>
+      <w:pPr>
+        <w:tabs>
+          <w:tab w:val="num" w:pos="6480"/>
+        </w:tabs>
+        <w:ind w:left="6480" w:hanging="360"/>
+      </w:pPr>
+    </w:lvl>
+  </w:abstractNum>
+  <w:abstractNum w:abstractNumId="7" w15:restartNumberingAfterBreak="0">
     <w:nsid w:val="7BDA3C6C"/>
     <w:multiLevelType w:val="multilevel"/>
     <w:tmpl w:val="7D28DC1A"/>
@@ -12785,7 +13770,7 @@
     <w:abstractNumId w:val="2"/>
   </w:num>
   <w:num w:numId="3" w16cid:durableId="749233228">
-    <w:abstractNumId w:val="5"/>
+    <w:abstractNumId w:val="7"/>
   </w:num>
   <w:num w:numId="4" w16cid:durableId="1919362818">
     <w:abstractNumId w:val="1"/>
@@ -12795,6 +13780,12 @@
   </w:num>
   <w:num w:numId="6" w16cid:durableId="1849369110">
     <w:abstractNumId w:val="0"/>
+  </w:num>
+  <w:num w:numId="7" w16cid:durableId="1353071011">
+    <w:abstractNumId w:val="5"/>
+  </w:num>
+  <w:num w:numId="8" w16cid:durableId="1205751322">
+    <w:abstractNumId w:val="6"/>
   </w:num>
 </w:numbering>
 </file>

</xml_diff>